<commit_message>
update app version 5.1
</commit_message>
<xml_diff>
--- a/sourceDocs/UY-QUYEN-APPOTA.docx
+++ b/sourceDocs/UY-QUYEN-APPOTA.docx
@@ -1006,15 +1006,22 @@
               <w:jc w:val="center"/>
               <w:rPr>
                 <w:rFonts w:ascii="Times New Roman" w:hAnsi="Times New Roman"/>
+                <w:lang w:val="en-US"/>
+              </w:rPr>
+            </w:pPr>
+            <w:r>
+              <w:rPr>
+                <w:rFonts w:ascii="Times New Roman" w:hAnsi="Times New Roman"/>
                 <w:lang w:val="vi-VN"/>
               </w:rPr>
-            </w:pPr>
-            <w:r>
-              <w:rPr>
-                <w:rFonts w:ascii="Times New Roman" w:hAnsi="Times New Roman"/>
-                <w:lang w:val="vi-VN"/>
-              </w:rPr>
-              <w:t>NGUYỄN BÁ BA</w:t>
+              <w:t>NGUY</w:t>
+            </w:r>
+            <w:r>
+              <w:rPr>
+                <w:rFonts w:ascii="Times New Roman" w:hAnsi="Times New Roman"/>
+                <w:lang w:val="en-US"/>
+              </w:rPr>
+              <w:t>EN BA BA</w:t>
             </w:r>
           </w:p>
           <w:p>
@@ -1074,7 +1081,7 @@
               <w:rPr>
                 <w:rFonts w:ascii="Times New Roman" w:hAnsi="Times New Roman"/>
               </w:rPr>
-              <w:t>{authorizedName}</w:t>
+              <w:t>{authorizedNameRD}</w:t>
             </w:r>
           </w:p>
           <w:p>
@@ -2115,7 +2122,7 @@
           <w:sz w:val="24"/>
           <w:szCs w:val="24"/>
         </w:rPr>
-        <w:t xml:space="preserve"> {authorizedName}</w:t>
+        <w:t xml:space="preserve"> {authorizedNameRD} </w:t>
       </w:r>
     </w:p>
     <w:p>

</xml_diff>

<commit_message>
update: - source docs - export function
</commit_message>
<xml_diff>
--- a/sourceDocs/UY-QUYEN-APPOTA.docx
+++ b/sourceDocs/UY-QUYEN-APPOTA.docx
@@ -21,6 +21,9 @@
         <w:gridCol w:w="5382"/>
       </w:tblGrid>
       <w:tr>
+        <w:trPr>
+          <w:trHeight w:val="1269"/>
+        </w:trPr>
         <w:tc>
           <w:tcPr>
             <w:tcW w:w="4253" w:type="dxa"/>
@@ -287,32 +290,12 @@
               <w:t>5</w:t>
             </w:r>
           </w:p>
-          <w:p>
-            <w:pPr>
-              <w:spacing w:line="288" w:lineRule="auto"/>
-              <w:rPr>
-                <w:rFonts w:ascii="Times New Roman" w:hAnsi="Times New Roman"/>
-                <w:sz w:val="24"/>
-                <w:szCs w:val="24"/>
-              </w:rPr>
-            </w:pPr>
-          </w:p>
         </w:tc>
       </w:tr>
     </w:tbl>
     <w:p>
       <w:pPr>
-        <w:spacing w:after="0" w:line="288" w:lineRule="auto"/>
-        <w:rPr>
-          <w:rFonts w:ascii="Times New Roman" w:hAnsi="Times New Roman"/>
-          <w:sz w:val="24"/>
-          <w:szCs w:val="24"/>
-        </w:rPr>
-      </w:pPr>
-    </w:p>
-    <w:p>
-      <w:pPr>
-        <w:spacing w:after="0" w:line="288" w:lineRule="auto"/>
+        <w:spacing w:before="120" w:after="0" w:line="288" w:lineRule="auto"/>
         <w:jc w:val="center"/>
         <w:rPr>
           <w:rFonts w:ascii="Times New Roman" w:hAnsi="Times New Roman"/>
@@ -361,20 +344,7 @@
     </w:p>
     <w:p>
       <w:pPr>
-        <w:spacing w:after="0" w:line="288" w:lineRule="auto"/>
-        <w:rPr>
-          <w:rFonts w:ascii="Times New Roman" w:hAnsi="Times New Roman"/>
-          <w:b/>
-          <w:bCs/>
-          <w:sz w:val="24"/>
-          <w:szCs w:val="24"/>
-        </w:rPr>
-      </w:pPr>
-    </w:p>
-    <w:p>
-      <w:pPr>
-        <w:spacing w:after="0" w:line="288" w:lineRule="auto"/>
-        <w:ind w:firstLine="567"/>
+        <w:spacing w:before="120" w:after="0" w:line="288" w:lineRule="auto"/>
         <w:jc w:val="center"/>
         <w:rPr>
           <w:rFonts w:ascii="Times New Roman" w:hAnsi="Times New Roman"/>
@@ -707,9 +677,9 @@
       <w:tblGrid>
         <w:gridCol w:w="665"/>
         <w:gridCol w:w="1598"/>
-        <w:gridCol w:w="1560"/>
-        <w:gridCol w:w="1983"/>
-        <w:gridCol w:w="2722"/>
+        <w:gridCol w:w="1276"/>
+        <w:gridCol w:w="2552"/>
+        <w:gridCol w:w="2437"/>
         <w:gridCol w:w="965"/>
       </w:tblGrid>
       <w:tr>
@@ -784,7 +754,7 @@
         </w:tc>
         <w:tc>
           <w:tcPr>
-            <w:tcW w:w="1560" w:type="dxa"/>
+            <w:tcW w:w="1276" w:type="dxa"/>
             <w:vAlign w:val="center"/>
           </w:tcPr>
           <w:p>
@@ -836,7 +806,7 @@
         </w:tc>
         <w:tc>
           <w:tcPr>
-            <w:tcW w:w="1983" w:type="dxa"/>
+            <w:tcW w:w="2552" w:type="dxa"/>
             <w:vAlign w:val="center"/>
           </w:tcPr>
           <w:p>
@@ -880,7 +850,7 @@
         </w:tc>
         <w:tc>
           <w:tcPr>
-            <w:tcW w:w="2722" w:type="dxa"/>
+            <w:tcW w:w="2437" w:type="dxa"/>
             <w:vAlign w:val="center"/>
           </w:tcPr>
           <w:p>
@@ -982,7 +952,7 @@
         </w:tc>
         <w:tc>
           <w:tcPr>
-            <w:tcW w:w="1560" w:type="dxa"/>
+            <w:tcW w:w="1276" w:type="dxa"/>
             <w:vAlign w:val="center"/>
           </w:tcPr>
           <w:p>
@@ -997,7 +967,7 @@
         </w:tc>
         <w:tc>
           <w:tcPr>
-            <w:tcW w:w="1983" w:type="dxa"/>
+            <w:tcW w:w="2552" w:type="dxa"/>
             <w:vAlign w:val="center"/>
           </w:tcPr>
           <w:p>
@@ -1013,7 +983,7 @@
         </w:tc>
         <w:tc>
           <w:tcPr>
-            <w:tcW w:w="2722" w:type="dxa"/>
+            <w:tcW w:w="2437" w:type="dxa"/>
             <w:vAlign w:val="center"/>
           </w:tcPr>
           <w:p>
@@ -1203,18 +1173,6 @@
         </w:rPr>
         <w:t>!</w:t>
       </w:r>
-    </w:p>
-    <w:p>
-      <w:pPr>
-        <w:spacing w:after="0" w:line="288" w:lineRule="auto"/>
-        <w:ind w:firstLine="567"/>
-        <w:jc w:val="both"/>
-        <w:rPr>
-          <w:rFonts w:ascii="Times New Roman" w:hAnsi="Times New Roman"/>
-          <w:sz w:val="24"/>
-          <w:szCs w:val="24"/>
-        </w:rPr>
-      </w:pPr>
     </w:p>
     <w:tbl>
       <w:tblPr>
@@ -1401,19 +1359,6 @@
                 <w:szCs w:val="24"/>
               </w:rPr>
             </w:pPr>
-          </w:p>
-          <w:p>
-            <w:pPr>
-              <w:spacing w:line="288" w:lineRule="auto"/>
-              <w:jc w:val="center"/>
-              <w:rPr>
-                <w:rFonts w:ascii="Times New Roman" w:hAnsi="Times New Roman"/>
-                <w:b/>
-                <w:bCs/>
-                <w:sz w:val="24"/>
-                <w:szCs w:val="24"/>
-              </w:rPr>
-            </w:pPr>
             <w:r>
               <w:rPr>
                 <w:rFonts w:ascii="Times New Roman" w:hAnsi="Times New Roman"/>
@@ -1428,18 +1373,6 @@
         </w:tc>
       </w:tr>
     </w:tbl>
-    <w:p>
-      <w:pPr>
-        <w:spacing w:after="0" w:line="288" w:lineRule="auto"/>
-        <w:jc w:val="center"/>
-        <w:rPr>
-          <w:rFonts w:ascii="Times New Roman" w:eastAsia="Times New Roman" w:hAnsi="Times New Roman"/>
-          <w:b/>
-          <w:sz w:val="24"/>
-          <w:szCs w:val="24"/>
-        </w:rPr>
-      </w:pPr>
-    </w:p>
     <w:p>
       <w:pPr>
         <w:rPr>
@@ -2605,7 +2538,7 @@
     </w:p>
     <w:sectPr>
       <w:pgSz w:w="12240" w:h="15840"/>
-      <w:pgMar w:top="709" w:right="1440" w:bottom="426" w:left="1440" w:header="720" w:footer="720" w:gutter="0"/>
+      <w:pgMar w:top="851" w:right="1440" w:bottom="284" w:left="1440" w:header="720" w:footer="720" w:gutter="0"/>
       <w:pgNumType w:start="1"/>
       <w:cols w:space="720"/>
     </w:sectPr>

</xml_diff>